<commit_message>
Add project documentation and API structure
- Added comprehensive DIRECTORY_STRUCTURE.md and PROPOSED_ARCHITECTURE.md
- Added system_control.py API endpoint for service management
- Added coordinator.py service for system coordination
- Updated Startup Instruction.docx with latest procedures

These files provide complete documentation and API structure for the voice assistant system.
</commit_message>
<xml_diff>
--- a/Startup Instruction.docx
+++ b/Startup Instruction.docx
@@ -94,28 +94,40 @@
       <w:proofErr w:type="spellEnd"/>
     </w:p>
     <w:p>
+      <w:proofErr w:type="gramStart"/>
+      <w:r>
+        <w:t>python</w:t>
+      </w:r>
+      <w:proofErr w:type="gramEnd"/>
+      <w:r>
+        <w:t xml:space="preserve"> main.py</w:t>
+      </w:r>
+    </w:p>
+    <w:p/>
+    <w:p>
+      <w:proofErr w:type="spellStart"/>
+      <w:r>
+        <w:t>bot_venv_windows</w:t>
+      </w:r>
+      <w:proofErr w:type="spellEnd"/>
+      <w:r>
+        <w:t>\Scripts\activate</w:t>
+      </w:r>
+    </w:p>
+    <w:p>
+      <w:proofErr w:type="spellStart"/>
+      <w:r>
+        <w:t>bot_venv_windows</w:t>
+      </w:r>
+      <w:proofErr w:type="spellEnd"/>
+      <w:r>
+        <w:t>\Scripts\python direct_audio_bot.py</w:t>
+      </w:r>
       <w:bookmarkStart w:id="0" w:name="_GoBack"/>
-      <w:proofErr w:type="gramStart"/>
-      <w:r>
-        <w:t>python</w:t>
-      </w:r>
-      <w:proofErr w:type="gramEnd"/>
-      <w:r>
-        <w:t xml:space="preserve"> main.py</w:t>
-      </w:r>
-    </w:p>
-    <w:bookmarkEnd w:id="0"/>
+      <w:bookmarkEnd w:id="0"/>
+    </w:p>
     <w:p/>
-    <w:p>
-      <w:proofErr w:type="spellStart"/>
-      <w:r>
-        <w:t>bot_venv_windows</w:t>
-      </w:r>
-      <w:proofErr w:type="spellEnd"/>
-      <w:r>
-        <w:t>\Scripts\python discord_json_audio.py</w:t>
-      </w:r>
-    </w:p>
+    <w:p/>
     <w:p>
       <w:pPr>
         <w:rPr>

</xml_diff>

<commit_message>
Update for working model p2
</commit_message>
<xml_diff>
--- a/Startup Instruction.docx
+++ b/Startup Instruction.docx
@@ -3,12 +3,389 @@
 <w:document xmlns:wpc="http://schemas.microsoft.com/office/word/2010/wordprocessingCanvas" xmlns:mc="http://schemas.openxmlformats.org/markup-compatibility/2006" xmlns:o="urn:schemas-microsoft-com:office:office" xmlns:r="http://schemas.openxmlformats.org/officeDocument/2006/relationships" xmlns:m="http://schemas.openxmlformats.org/officeDocument/2006/math" xmlns:v="urn:schemas-microsoft-com:vml" xmlns:wp14="http://schemas.microsoft.com/office/word/2010/wordprocessingDrawing" xmlns:wp="http://schemas.openxmlformats.org/drawingml/2006/wordprocessingDrawing" xmlns:w10="urn:schemas-microsoft-com:office:word" xmlns:w="http://schemas.openxmlformats.org/wordprocessingml/2006/main" xmlns:w14="http://schemas.microsoft.com/office/word/2010/wordml" xmlns:wpg="http://schemas.microsoft.com/office/word/2010/wordprocessingGroup" xmlns:wpi="http://schemas.microsoft.com/office/word/2010/wordprocessingInk" xmlns:wne="http://schemas.microsoft.com/office/word/2006/wordml" xmlns:wps="http://schemas.microsoft.com/office/word/2010/wordprocessingShape" mc:Ignorable="w14 wp14">
   <w:body>
     <w:p>
+      <w:r>
+        <w:t xml:space="preserve">  </w:t>
+      </w:r>
+      <w:r>
+        <w:rPr>
+          <w:rFonts w:ascii="Segoe UI Symbol" w:hAnsi="Segoe UI Symbol" w:cs="Segoe UI Symbol"/>
+        </w:rPr>
+        <w:t>📋</w:t>
+      </w:r>
+      <w:r>
+        <w:t xml:space="preserve"> Recommended Usage:</w:t>
+      </w:r>
+    </w:p>
+    <w:p>
+      <w:pPr>
+        <w:tabs>
+          <w:tab w:val="left" w:pos="916"/>
+          <w:tab w:val="left" w:pos="1832"/>
+          <w:tab w:val="left" w:pos="2748"/>
+          <w:tab w:val="left" w:pos="3664"/>
+          <w:tab w:val="left" w:pos="4580"/>
+          <w:tab w:val="left" w:pos="5496"/>
+          <w:tab w:val="left" w:pos="6412"/>
+          <w:tab w:val="left" w:pos="7328"/>
+          <w:tab w:val="left" w:pos="8244"/>
+          <w:tab w:val="left" w:pos="9160"/>
+          <w:tab w:val="left" w:pos="10076"/>
+          <w:tab w:val="left" w:pos="10992"/>
+          <w:tab w:val="left" w:pos="11908"/>
+          <w:tab w:val="left" w:pos="12824"/>
+          <w:tab w:val="left" w:pos="13740"/>
+          <w:tab w:val="left" w:pos="14656"/>
+        </w:tabs>
+        <w:spacing w:after="0" w:line="240" w:lineRule="auto"/>
+      </w:pPr>
+      <w:proofErr w:type="gramStart"/>
+      <w:r>
+        <w:rPr>
+          <w:rFonts w:ascii="Courier New" w:eastAsia="Times New Roman" w:hAnsi="Courier New" w:cs="Courier New"/>
+          <w:sz w:val="20"/>
+          <w:szCs w:val="20"/>
+        </w:rPr>
+        <w:t>export</w:t>
+      </w:r>
+      <w:proofErr w:type="gramEnd"/>
+      <w:r>
+        <w:rPr>
+          <w:rFonts w:ascii="Courier New" w:eastAsia="Times New Roman" w:hAnsi="Courier New" w:cs="Courier New"/>
+          <w:sz w:val="20"/>
+          <w:szCs w:val="20"/>
+        </w:rPr>
+        <w:t xml:space="preserve"> GROK_API_KEY=</w:t>
+      </w:r>
+      <w:r>
+        <w:t>xai-MHqF5K6od68zBLiijLN9SIBRuCwelbl59k3ghAZFEHIvUViMR8FmJOqilqr3nEDnrp8paYR2B52BsEfv</w:t>
+      </w:r>
+    </w:p>
+    <w:p>
+      <w:pPr>
+        <w:tabs>
+          <w:tab w:val="left" w:pos="916"/>
+          <w:tab w:val="left" w:pos="1832"/>
+          <w:tab w:val="left" w:pos="2748"/>
+          <w:tab w:val="left" w:pos="3664"/>
+          <w:tab w:val="left" w:pos="4580"/>
+          <w:tab w:val="left" w:pos="5496"/>
+          <w:tab w:val="left" w:pos="6412"/>
+          <w:tab w:val="left" w:pos="7328"/>
+          <w:tab w:val="left" w:pos="8244"/>
+          <w:tab w:val="left" w:pos="9160"/>
+          <w:tab w:val="left" w:pos="10076"/>
+          <w:tab w:val="left" w:pos="10992"/>
+          <w:tab w:val="left" w:pos="11908"/>
+          <w:tab w:val="left" w:pos="12824"/>
+          <w:tab w:val="left" w:pos="13740"/>
+          <w:tab w:val="left" w:pos="14656"/>
+        </w:tabs>
+        <w:spacing w:after="0" w:line="240" w:lineRule="auto"/>
+      </w:pPr>
+    </w:p>
+    <w:p>
+      <w:pPr>
+        <w:tabs>
+          <w:tab w:val="left" w:pos="916"/>
+          <w:tab w:val="left" w:pos="1832"/>
+          <w:tab w:val="left" w:pos="2748"/>
+          <w:tab w:val="left" w:pos="3664"/>
+          <w:tab w:val="left" w:pos="4580"/>
+          <w:tab w:val="left" w:pos="5496"/>
+          <w:tab w:val="left" w:pos="6412"/>
+          <w:tab w:val="left" w:pos="7328"/>
+          <w:tab w:val="left" w:pos="8244"/>
+          <w:tab w:val="left" w:pos="9160"/>
+          <w:tab w:val="left" w:pos="10076"/>
+          <w:tab w:val="left" w:pos="10992"/>
+          <w:tab w:val="left" w:pos="11908"/>
+          <w:tab w:val="left" w:pos="12824"/>
+          <w:tab w:val="left" w:pos="13740"/>
+          <w:tab w:val="left" w:pos="14656"/>
+        </w:tabs>
+        <w:spacing w:after="0" w:line="240" w:lineRule="auto"/>
+      </w:pPr>
+      <w:r>
+        <w:t>./scripts/startup/start_production_system.sh</w:t>
+      </w:r>
+    </w:p>
+    <w:p>
+      <w:pPr>
+        <w:tabs>
+          <w:tab w:val="left" w:pos="916"/>
+          <w:tab w:val="left" w:pos="1832"/>
+          <w:tab w:val="left" w:pos="2748"/>
+          <w:tab w:val="left" w:pos="3664"/>
+          <w:tab w:val="left" w:pos="4580"/>
+          <w:tab w:val="left" w:pos="5496"/>
+          <w:tab w:val="left" w:pos="6412"/>
+          <w:tab w:val="left" w:pos="7328"/>
+          <w:tab w:val="left" w:pos="8244"/>
+          <w:tab w:val="left" w:pos="9160"/>
+          <w:tab w:val="left" w:pos="10076"/>
+          <w:tab w:val="left" w:pos="10992"/>
+          <w:tab w:val="left" w:pos="11908"/>
+          <w:tab w:val="left" w:pos="12824"/>
+          <w:tab w:val="left" w:pos="13740"/>
+          <w:tab w:val="left" w:pos="14656"/>
+        </w:tabs>
+        <w:spacing w:after="0" w:line="240" w:lineRule="auto"/>
+      </w:pPr>
+    </w:p>
+    <w:p>
+      <w:pPr>
+        <w:tabs>
+          <w:tab w:val="left" w:pos="916"/>
+          <w:tab w:val="left" w:pos="1832"/>
+          <w:tab w:val="left" w:pos="2748"/>
+          <w:tab w:val="left" w:pos="3664"/>
+          <w:tab w:val="left" w:pos="4580"/>
+          <w:tab w:val="left" w:pos="5496"/>
+          <w:tab w:val="left" w:pos="6412"/>
+          <w:tab w:val="left" w:pos="7328"/>
+          <w:tab w:val="left" w:pos="8244"/>
+          <w:tab w:val="left" w:pos="9160"/>
+          <w:tab w:val="left" w:pos="10076"/>
+          <w:tab w:val="left" w:pos="10992"/>
+          <w:tab w:val="left" w:pos="11908"/>
+          <w:tab w:val="left" w:pos="12824"/>
+          <w:tab w:val="left" w:pos="13740"/>
+          <w:tab w:val="left" w:pos="14656"/>
+        </w:tabs>
+        <w:spacing w:after="0" w:line="240" w:lineRule="auto"/>
+      </w:pPr>
+      <w:r>
+        <w:t>./scripts/startup/stop_production_system.sh</w:t>
+      </w:r>
+    </w:p>
+    <w:p>
+      <w:pPr>
+        <w:tabs>
+          <w:tab w:val="left" w:pos="916"/>
+          <w:tab w:val="left" w:pos="1832"/>
+          <w:tab w:val="left" w:pos="2748"/>
+          <w:tab w:val="left" w:pos="3664"/>
+          <w:tab w:val="left" w:pos="4580"/>
+          <w:tab w:val="left" w:pos="5496"/>
+          <w:tab w:val="left" w:pos="6412"/>
+          <w:tab w:val="left" w:pos="7328"/>
+          <w:tab w:val="left" w:pos="8244"/>
+          <w:tab w:val="left" w:pos="9160"/>
+          <w:tab w:val="left" w:pos="10076"/>
+          <w:tab w:val="left" w:pos="10992"/>
+          <w:tab w:val="left" w:pos="11908"/>
+          <w:tab w:val="left" w:pos="12824"/>
+          <w:tab w:val="left" w:pos="13740"/>
+          <w:tab w:val="left" w:pos="14656"/>
+        </w:tabs>
+        <w:spacing w:after="0" w:line="240" w:lineRule="auto"/>
+      </w:pPr>
+    </w:p>
+    <w:p>
+      <w:pPr>
+        <w:tabs>
+          <w:tab w:val="left" w:pos="916"/>
+          <w:tab w:val="left" w:pos="1832"/>
+          <w:tab w:val="left" w:pos="2748"/>
+          <w:tab w:val="left" w:pos="3664"/>
+          <w:tab w:val="left" w:pos="4580"/>
+          <w:tab w:val="left" w:pos="5496"/>
+          <w:tab w:val="left" w:pos="6412"/>
+          <w:tab w:val="left" w:pos="7328"/>
+          <w:tab w:val="left" w:pos="8244"/>
+          <w:tab w:val="left" w:pos="9160"/>
+          <w:tab w:val="left" w:pos="10076"/>
+          <w:tab w:val="left" w:pos="10992"/>
+          <w:tab w:val="left" w:pos="11908"/>
+          <w:tab w:val="left" w:pos="12824"/>
+          <w:tab w:val="left" w:pos="13740"/>
+          <w:tab w:val="left" w:pos="14656"/>
+        </w:tabs>
+        <w:spacing w:after="0" w:line="240" w:lineRule="auto"/>
+      </w:pPr>
+    </w:p>
+    <w:p>
+      <w:r>
+        <w:t xml:space="preserve">  # </w:t>
+      </w:r>
+      <w:proofErr w:type="gramStart"/>
+      <w:r>
+        <w:t>Clean</w:t>
+      </w:r>
+      <w:proofErr w:type="gramEnd"/>
+      <w:r>
+        <w:t xml:space="preserve"> start (will take </w:t>
+      </w:r>
+      <w:r>
+        <w:t xml:space="preserve">2-3 minutes for </w:t>
+      </w:r>
+      <w:proofErr w:type="spellStart"/>
+      <w:r>
+        <w:t>Kokoro</w:t>
+      </w:r>
+      <w:proofErr w:type="spellEnd"/>
+      <w:r>
+        <w:t xml:space="preserve"> to load)</w:t>
+      </w:r>
+    </w:p>
+    <w:p>
+      <w:r>
+        <w:t>./start_production_system.sh</w:t>
+      </w:r>
+    </w:p>
+    <w:p>
+      <w:r>
+        <w:t>./stop_production_system.sh</w:t>
+      </w:r>
+    </w:p>
+    <w:p>
+      <w:r>
+        <w:t xml:space="preserve">  # Or manual sequential start:</w:t>
+      </w:r>
+    </w:p>
+    <w:p>
+      <w:proofErr w:type="gramStart"/>
+      <w:r>
+        <w:t>just</w:t>
+      </w:r>
+      <w:proofErr w:type="gramEnd"/>
+      <w:r>
+        <w:t xml:space="preserve"> stop-all          # Clean stop everything</w:t>
+      </w:r>
+    </w:p>
+    <w:p>
+      <w:r>
+        <w:t xml:space="preserve">  </w:t>
+      </w:r>
+      <w:proofErr w:type="gramStart"/>
+      <w:r>
+        <w:t>source</w:t>
+      </w:r>
+      <w:proofErr w:type="gramEnd"/>
+      <w:r>
+        <w:t xml:space="preserve"> </w:t>
+      </w:r>
+      <w:proofErr w:type="spellStart"/>
+      <w:r>
+        <w:t>venv</w:t>
+      </w:r>
+      <w:proofErr w:type="spellEnd"/>
+      <w:r>
+        <w:t>/bin/activate &amp;&amp; python main.py &amp;  # Start backend</w:t>
+      </w:r>
+    </w:p>
+    <w:p>
+      <w:r>
+        <w:t xml:space="preserve">  # Wait 2-3 minutes for </w:t>
+      </w:r>
+      <w:proofErr w:type="spellStart"/>
+      <w:r>
+        <w:t>Kokoro</w:t>
+      </w:r>
+      <w:proofErr w:type="spellEnd"/>
+      <w:r>
+        <w:t xml:space="preserve"> to load</w:t>
+      </w:r>
+    </w:p>
+    <w:p>
+      <w:r>
+        <w:t xml:space="preserve">  </w:t>
+      </w:r>
+      <w:proofErr w:type="gramStart"/>
+      <w:r>
+        <w:t>curl</w:t>
+      </w:r>
+      <w:proofErr w:type="gramEnd"/>
+      <w:r>
+        <w:t xml:space="preserve"> http://localhost:8000/health  # Test when ready</w:t>
+      </w:r>
+    </w:p>
+    <w:p>
+      <w:r>
+        <w:t xml:space="preserve">  </w:t>
+      </w:r>
+      <w:proofErr w:type="gramStart"/>
+      <w:r>
+        <w:t>just</w:t>
+      </w:r>
+      <w:proofErr w:type="gramEnd"/>
+      <w:r>
+        <w:t xml:space="preserve"> discord-start-</w:t>
+      </w:r>
+      <w:proofErr w:type="spellStart"/>
+      <w:r>
+        <w:t>bg</w:t>
+      </w:r>
+      <w:proofErr w:type="spellEnd"/>
+      <w:r>
+        <w:t xml:space="preserve">   # Start Discord bot</w:t>
+      </w:r>
+    </w:p>
+    <w:p>
+      <w:r>
+        <w:t xml:space="preserve">  </w:t>
+      </w:r>
       <w:proofErr w:type="gramStart"/>
       <w:r>
         <w:t>cd</w:t>
       </w:r>
       <w:proofErr w:type="gramEnd"/>
       <w:r>
+        <w:t xml:space="preserve"> web-dashboard &amp;&amp; </w:t>
+      </w:r>
+      <w:proofErr w:type="spellStart"/>
+      <w:r>
+        <w:t>npm</w:t>
+      </w:r>
+      <w:proofErr w:type="spellEnd"/>
+      <w:r>
+        <w:t xml:space="preserve"> run dev  # Start web interface</w:t>
+      </w:r>
+    </w:p>
+    <w:p/>
+    <w:p/>
+    <w:p/>
+    <w:p>
+      <w:r>
+        <w:t xml:space="preserve">  # Stop everything first</w:t>
+      </w:r>
+    </w:p>
+    <w:p>
+      <w:r>
+        <w:t xml:space="preserve">  ./shutdown_all.sh</w:t>
+      </w:r>
+    </w:p>
+    <w:p>
+      <w:proofErr w:type="spellStart"/>
+      <w:proofErr w:type="gramStart"/>
+      <w:r>
+        <w:t>wget</w:t>
+      </w:r>
+      <w:proofErr w:type="spellEnd"/>
+      <w:proofErr w:type="gramEnd"/>
+      <w:r>
+        <w:t xml:space="preserve"> https://developer.download.nvidia.com/compute/cuda/repos/wsl-ubuntu/x86_64/cuda-keyring_1.0-1_all.deb</w:t>
+      </w:r>
+    </w:p>
+    <w:p>
+      <w:r>
+        <w:t xml:space="preserve">  # Start the separated services</w:t>
+      </w:r>
+    </w:p>
+    <w:p>
+      <w:r>
+        <w:t xml:space="preserve">  ./start_separated.sh</w:t>
+      </w:r>
+    </w:p>
+    <w:p/>
+    <w:p>
+      <w:bookmarkStart w:id="0" w:name="_GoBack"/>
+      <w:proofErr w:type="gramStart"/>
+      <w:r>
+        <w:t>cd</w:t>
+      </w:r>
+      <w:proofErr w:type="gramEnd"/>
+      <w:r>
         <w:t xml:space="preserve"> </w:t>
       </w:r>
       <w:r>
@@ -39,9 +416,11 @@
         <w:t>/assistant</w:t>
       </w:r>
     </w:p>
-    <w:p>
-      <w:proofErr w:type="gramStart"/>
-      <w:r>
+    <w:bookmarkEnd w:id="0"/>
+    <w:p>
+      <w:proofErr w:type="gramStart"/>
+      <w:r>
+        <w:lastRenderedPageBreak/>
         <w:t>source</w:t>
       </w:r>
       <w:proofErr w:type="gramEnd"/>
@@ -94,6 +473,26 @@
       <w:proofErr w:type="spellEnd"/>
     </w:p>
     <w:p>
+      <w:proofErr w:type="spellStart"/>
+      <w:proofErr w:type="gramStart"/>
+      <w:r>
+        <w:t>sudo</w:t>
+      </w:r>
+      <w:proofErr w:type="spellEnd"/>
+      <w:proofErr w:type="gramEnd"/>
+      <w:r>
+        <w:t xml:space="preserve"> </w:t>
+      </w:r>
+      <w:proofErr w:type="spellStart"/>
+      <w:r>
+        <w:t>pkill</w:t>
+      </w:r>
+      <w:proofErr w:type="spellEnd"/>
+      <w:r>
+        <w:t xml:space="preserve"> -9 -f "python main.py"</w:t>
+      </w:r>
+    </w:p>
+    <w:p>
       <w:proofErr w:type="gramStart"/>
       <w:r>
         <w:t>python</w:t>
@@ -123,80 +522,750 @@
       <w:r>
         <w:t>\Scripts\python direct_audio_bot.py</w:t>
       </w:r>
-      <w:bookmarkStart w:id="0" w:name="_GoBack"/>
-      <w:bookmarkEnd w:id="0"/>
-    </w:p>
-    <w:p/>
-    <w:p/>
-    <w:p>
-      <w:pPr>
+    </w:p>
+    <w:p>
+      <w:r>
+        <w:t xml:space="preserve">Start development server: </w:t>
+      </w:r>
+      <w:proofErr w:type="spellStart"/>
+      <w:r>
+        <w:t>npm</w:t>
+      </w:r>
+      <w:proofErr w:type="spellEnd"/>
+      <w:r>
+        <w:t xml:space="preserve"> run dev</w:t>
+      </w:r>
+    </w:p>
+    <w:p>
+      <w:r>
+        <w:t xml:space="preserve">  3. Access dashboard: </w:t>
+      </w:r>
+      <w:hyperlink r:id="rId6" w:history="1">
+        <w:r>
+          <w:rPr>
+            <w:rStyle w:val="Hyperlink"/>
+          </w:rPr>
+          <w:t>http://localhost:3000</w:t>
+        </w:r>
+      </w:hyperlink>
+    </w:p>
+    <w:p/>
+    <w:p>
+      <w:r>
+        <w:t xml:space="preserve">  1. "Type in terminal Hello World"</w:t>
+      </w:r>
+    </w:p>
+    <w:p>
+      <w:r>
+        <w:t xml:space="preserve">  2. "Add text Hello World"</w:t>
+      </w:r>
+    </w:p>
+    <w:p>
+      <w:r>
+        <w:t xml:space="preserve">  3. "Write in terminal Hello World"</w:t>
+      </w:r>
+    </w:p>
+    <w:p/>
+    <w:p>
+      <w:r>
+        <w:t xml:space="preserve">  Direct Summary Commands:</w:t>
+      </w:r>
+    </w:p>
+    <w:p>
+      <w:r>
+        <w:t>“Give me an update”</w:t>
+      </w:r>
+      <w:r>
+        <w:br/>
+        <w:t>“what’s the latest”</w:t>
+      </w:r>
+    </w:p>
+    <w:p>
+      <w:r>
+        <w:t>“What did Claude say?”</w:t>
+      </w:r>
+    </w:p>
+    <w:p>
+      <w:r>
+        <w:t>“Where are we?”</w:t>
+      </w:r>
+      <w:r>
+        <w:br/>
+      </w:r>
+    </w:p>
+    <w:p/>
+    <w:p/>
+    <w:p>
+      <w:r>
+        <w:t xml:space="preserve"> </w:t>
+      </w:r>
+      <w:proofErr w:type="spellStart"/>
+      <w:proofErr w:type="gramStart"/>
+      <w:r>
+        <w:t>nvidia-smi</w:t>
+      </w:r>
+      <w:proofErr w:type="spellEnd"/>
+      <w:proofErr w:type="gramEnd"/>
+    </w:p>
+    <w:p>
+      <w:proofErr w:type="gramStart"/>
+      <w:r>
+        <w:t>kill</w:t>
+      </w:r>
+      <w:proofErr w:type="gramEnd"/>
+      <w:r>
+        <w:t xml:space="preserve"> -9 85401 85614</w:t>
+      </w:r>
+    </w:p>
+    <w:p/>
+    <w:p/>
+    <w:p/>
+    <w:p>
+      <w:r>
+        <w:t>./shutdown_all.sh</w:t>
+      </w:r>
+    </w:p>
+    <w:p>
+      <w:r>
+        <w:t># Start just the API server</w:t>
+      </w:r>
+    </w:p>
+    <w:p>
+      <w:r>
+        <w:t xml:space="preserve">  </w:t>
+      </w:r>
+      <w:proofErr w:type="spellStart"/>
+      <w:proofErr w:type="gramStart"/>
+      <w:r>
+        <w:t>uvicorn</w:t>
+      </w:r>
+      <w:proofErr w:type="spellEnd"/>
+      <w:proofErr w:type="gramEnd"/>
+      <w:r>
+        <w:t xml:space="preserve"> </w:t>
+      </w:r>
+      <w:proofErr w:type="spellStart"/>
+      <w:r>
+        <w:t>main:app</w:t>
+      </w:r>
+      <w:proofErr w:type="spellEnd"/>
+      <w:r>
+        <w:t xml:space="preserve"> --host 0.0.0.0 --port 8000 --reload</w:t>
+      </w:r>
+    </w:p>
+    <w:p/>
+    <w:p>
+      <w:r>
+        <w:t xml:space="preserve">  Step 2: In a new terminal, test the API</w:t>
+      </w:r>
+    </w:p>
+    <w:p/>
+    <w:p>
+      <w:r>
+        <w:t xml:space="preserve">  # Test API status</w:t>
+      </w:r>
+    </w:p>
+    <w:p>
+      <w:r>
+        <w:t xml:space="preserve">  </w:t>
+      </w:r>
+      <w:proofErr w:type="gramStart"/>
+      <w:r>
+        <w:t>curl</w:t>
+      </w:r>
+      <w:proofErr w:type="gramEnd"/>
+      <w:r>
+        <w:t xml:space="preserve"> http://localhost:8000/api/system/status</w:t>
+      </w:r>
+    </w:p>
+    <w:p/>
+    <w:p>
+      <w:r>
+        <w:t xml:space="preserve">  # </w:t>
+      </w:r>
+      <w:proofErr w:type="gramStart"/>
+      <w:r>
+        <w:t>Or</w:t>
+      </w:r>
+      <w:proofErr w:type="gramEnd"/>
+      <w:r>
+        <w:t xml:space="preserve"> open in browser</w:t>
+      </w:r>
+    </w:p>
+    <w:p>
+      <w:r>
+        <w:t xml:space="preserve">  # http://localhost:8000/docs</w:t>
+      </w:r>
+    </w:p>
+    <w:p/>
+    <w:p>
+      <w:r>
+        <w:t xml:space="preserve">  Step 3: Start the Web Dashboard</w:t>
+      </w:r>
+    </w:p>
+    <w:p/>
+    <w:p>
+      <w:r>
+        <w:t xml:space="preserve">  </w:t>
+      </w:r>
+      <w:proofErr w:type="gramStart"/>
+      <w:r>
+        <w:t>cd</w:t>
+      </w:r>
+      <w:proofErr w:type="gramEnd"/>
+      <w:r>
+        <w:t xml:space="preserve"> /</w:t>
+      </w:r>
+      <w:proofErr w:type="spellStart"/>
+      <w:r>
+        <w:t>mnt</w:t>
+      </w:r>
+      <w:proofErr w:type="spellEnd"/>
+      <w:r>
+        <w:t>/c/users/</w:t>
+      </w:r>
+      <w:proofErr w:type="spellStart"/>
+      <w:r>
+        <w:t>dfoss</w:t>
+      </w:r>
+      <w:proofErr w:type="spellEnd"/>
+      <w:r>
+        <w:t>/desktop/</w:t>
+      </w:r>
+      <w:proofErr w:type="spellStart"/>
+      <w:r>
+        <w:t>localaimodels</w:t>
+      </w:r>
+      <w:proofErr w:type="spellEnd"/>
+      <w:r>
+        <w:t>/assistant/web-dashboard</w:t>
+      </w:r>
+    </w:p>
+    <w:p>
+      <w:r>
+        <w:t xml:space="preserve">  </w:t>
+      </w:r>
+      <w:proofErr w:type="spellStart"/>
+      <w:proofErr w:type="gramStart"/>
+      <w:r>
+        <w:t>npm</w:t>
+      </w:r>
+      <w:proofErr w:type="spellEnd"/>
+      <w:proofErr w:type="gramEnd"/>
+      <w:r>
+        <w:t xml:space="preserve"> run dev</w:t>
+      </w:r>
+    </w:p>
+    <w:p/>
+    <w:p>
+      <w:r>
+        <w:t xml:space="preserve">  Step 4: Test the Complete System</w:t>
+      </w:r>
+    </w:p>
+    <w:p/>
+    <w:p>
+      <w:r>
+        <w:t xml:space="preserve">  1. Open the Dashboard: http://localhost:3001</w:t>
+      </w:r>
+    </w:p>
+    <w:p>
+      <w:r>
+        <w:t xml:space="preserve">  2. Check the connection indicator in the header (should turn green)</w:t>
+      </w:r>
+    </w:p>
+    <w:p>
+      <w:r>
+        <w:t xml:space="preserve">  3. Test the controls:</w:t>
+      </w:r>
+    </w:p>
+    <w:p>
+      <w:r>
+        <w:lastRenderedPageBreak/>
+        <w:t xml:space="preserve">    - Click "Test Connection" button</w:t>
+      </w:r>
+    </w:p>
+    <w:p>
+      <w:r>
+        <w:t xml:space="preserve">    - Try "Start" on Discord Bot</w:t>
+      </w:r>
+    </w:p>
+    <w:p>
+      <w:r>
+        <w:t xml:space="preserve">    - Check system status cards</w:t>
+      </w:r>
+    </w:p>
+    <w:p/>
+    <w:p>
+      <w:r>
+        <w:t xml:space="preserve">  Alternative: Use the Coordinated Approach</w:t>
+      </w:r>
+    </w:p>
+    <w:p/>
+    <w:p>
+      <w:r>
+        <w:t xml:space="preserve">  # </w:t>
+      </w:r>
+      <w:proofErr w:type="gramStart"/>
+      <w:r>
+        <w:t>This</w:t>
+      </w:r>
+      <w:proofErr w:type="gramEnd"/>
+      <w:r>
+        <w:t xml:space="preserve"> runs everything properly separated</w:t>
+      </w:r>
+    </w:p>
+    <w:p>
+      <w:r>
+        <w:t xml:space="preserve">  </w:t>
+      </w:r>
+      <w:proofErr w:type="gramStart"/>
+      <w:r>
+        <w:t>cd</w:t>
+      </w:r>
+      <w:proofErr w:type="gramEnd"/>
+      <w:r>
+        <w:t xml:space="preserve"> /</w:t>
+      </w:r>
+      <w:proofErr w:type="spellStart"/>
+      <w:r>
+        <w:t>mnt</w:t>
+      </w:r>
+      <w:proofErr w:type="spellEnd"/>
+      <w:r>
+        <w:t>/c/users/</w:t>
+      </w:r>
+      <w:proofErr w:type="spellStart"/>
+      <w:r>
+        <w:t>dfoss</w:t>
+      </w:r>
+      <w:proofErr w:type="spellEnd"/>
+      <w:r>
+        <w:t>/desktop/</w:t>
+      </w:r>
+      <w:proofErr w:type="spellStart"/>
+      <w:r>
+        <w:t>localaimodels</w:t>
+      </w:r>
+      <w:proofErr w:type="spellEnd"/>
+      <w:r>
+        <w:t>/assistant</w:t>
+      </w:r>
+    </w:p>
+    <w:p>
+      <w:r>
+        <w:t xml:space="preserve">  </w:t>
+      </w:r>
+      <w:proofErr w:type="gramStart"/>
+      <w:r>
+        <w:t>python</w:t>
+      </w:r>
+      <w:proofErr w:type="gramEnd"/>
+      <w:r>
+        <w:t xml:space="preserve"> main_coordinated.py</w:t>
+      </w:r>
+    </w:p>
+    <w:p/>
+    <w:p>
+      <w:r>
+        <w:t xml:space="preserve">  What to Look For:</w:t>
+      </w:r>
+    </w:p>
+    <w:p/>
+    <w:p>
+      <w:r>
+        <w:t xml:space="preserve">  - </w:t>
+      </w:r>
+      <w:r>
         <w:rPr>
-          <w:color w:val="FF0000"/>
+          <w:rFonts w:ascii="Calibri" w:hAnsi="Calibri" w:cs="Calibri"/>
         </w:rPr>
-      </w:pPr>
-      <w:proofErr w:type="spellStart"/>
+        <w:t>✅</w:t>
+      </w:r>
+      <w:r>
+        <w:t xml:space="preserve"> Green connection indicator in dashboard header</w:t>
+      </w:r>
+    </w:p>
+    <w:p>
+      <w:r>
+        <w:t xml:space="preserve">  - </w:t>
+      </w:r>
       <w:r>
         <w:rPr>
-          <w:color w:val="FF0000"/>
+          <w:rFonts w:ascii="Calibri" w:hAnsi="Calibri" w:cs="Calibri"/>
         </w:rPr>
-        <w:t>bot_venv_windows</w:t>
-      </w:r>
-      <w:proofErr w:type="spellEnd"/>
+        <w:t>✅</w:t>
+      </w:r>
+      <w:r>
+        <w:t xml:space="preserve"> Status cards showing "Running" for backend</w:t>
+      </w:r>
+    </w:p>
+    <w:p>
+      <w:r>
+        <w:t xml:space="preserve">  - </w:t>
+      </w:r>
       <w:r>
         <w:rPr>
-          <w:color w:val="FF0000"/>
+          <w:rFonts w:ascii="Calibri" w:hAnsi="Calibri" w:cs="Calibri"/>
         </w:rPr>
-        <w:t>\Scripts\python discord_json_audio.py</w:t>
-      </w:r>
-    </w:p>
-    <w:p>
-      <w:proofErr w:type="spellStart"/>
-      <w:r>
-        <w:t>bot_venv_windows</w:t>
-      </w:r>
-      <w:proofErr w:type="spellEnd"/>
-      <w:r>
-        <w:t>\Scripts\python discord_protobuf.py</w:t>
-      </w:r>
-    </w:p>
-    <w:p>
-      <w:proofErr w:type="spellStart"/>
-      <w:r>
-        <w:t>bot_venv_windows</w:t>
-      </w:r>
-      <w:proofErr w:type="spellEnd"/>
-      <w:r>
-        <w:t>\Scripts\python discord_bot_windows_compatible.py</w:t>
-      </w:r>
-    </w:p>
-    <w:p>
-      <w:r>
-        <w:t>direct_audio_bot_binary.py</w:t>
-      </w:r>
-    </w:p>
-    <w:p/>
-    <w:p>
+        <w:t>✅</w:t>
+      </w:r>
+      <w:r>
+        <w:t xml:space="preserve"> No hanging when clicking buttons</w:t>
+      </w:r>
+    </w:p>
+    <w:p>
+      <w:r>
+        <w:t xml:space="preserve">  - </w:t>
+      </w:r>
+      <w:r>
+        <w:rPr>
+          <w:rFonts w:ascii="Calibri" w:hAnsi="Calibri" w:cs="Calibri"/>
+        </w:rPr>
+        <w:t>✅</w:t>
+      </w:r>
+      <w:r>
+        <w:t xml:space="preserve"> Real-time metrics appearing in the dashboard</w:t>
+      </w:r>
+    </w:p>
+    <w:p/>
+    <w:p>
+      <w:r>
+        <w:t xml:space="preserve">  If Still Having Issues:</w:t>
+      </w:r>
+    </w:p>
+    <w:p/>
+    <w:p>
+      <w:r>
+        <w:t xml:space="preserve">  1. Check browser console (F12) for errors</w:t>
+      </w:r>
+    </w:p>
+    <w:p>
+      <w:r>
+        <w:t xml:space="preserve">  2. Check backend logs: tail -f backend_test.log</w:t>
+      </w:r>
+    </w:p>
+    <w:p>
+      <w:r>
+        <w:t xml:space="preserve">  3. Try accessing API directly: curl http://localhost:8000/api/system/status</w:t>
+      </w:r>
+    </w:p>
+    <w:p/>
+    <w:p>
+      <w:r>
+        <w:t xml:space="preserve">  The key is that the API needs to be accessible for the dashboard to work. The threading</w:t>
+      </w:r>
+    </w:p>
+    <w:p>
+      <w:r>
+        <w:t xml:space="preserve">  </w:t>
+      </w:r>
+      <w:proofErr w:type="gramStart"/>
+      <w:r>
+        <w:t>fix</w:t>
+      </w:r>
+      <w:proofErr w:type="gramEnd"/>
+      <w:r>
+        <w:t xml:space="preserve"> should prevent the voice pipeline from blocking the API endpoints.</w:t>
+      </w:r>
+    </w:p>
+    <w:p/>
+    <w:p>
+      <w:proofErr w:type="gramStart"/>
+      <w:r>
+        <w:t>python</w:t>
+      </w:r>
+      <w:proofErr w:type="gramEnd"/>
+      <w:r>
+        <w:t xml:space="preserve"> -c "from </w:t>
+      </w:r>
+      <w:proofErr w:type="spellStart"/>
+      <w:r>
+        <w:t>src.core.server</w:t>
+      </w:r>
+      <w:proofErr w:type="spellEnd"/>
+      <w:r>
+        <w:t xml:space="preserve"> import </w:t>
+      </w:r>
+      <w:proofErr w:type="spellStart"/>
+      <w:r>
+        <w:t>create_app</w:t>
+      </w:r>
+      <w:proofErr w:type="spellEnd"/>
+    </w:p>
+    <w:p>
+      <w:r>
+        <w:t xml:space="preserve">  </w:t>
+      </w:r>
+      <w:proofErr w:type="gramStart"/>
+      <w:r>
+        <w:t>from</w:t>
+      </w:r>
+      <w:proofErr w:type="gramEnd"/>
       <w:r>
         <w:t xml:space="preserve"> </w:t>
       </w:r>
       <w:proofErr w:type="spellStart"/>
-      <w:proofErr w:type="gramStart"/>
-      <w:r>
-        <w:t>nvidia-smi</w:t>
-      </w:r>
-      <w:proofErr w:type="spellEnd"/>
-      <w:proofErr w:type="gramEnd"/>
-    </w:p>
-    <w:p>
-      <w:proofErr w:type="gramStart"/>
-      <w:r>
-        <w:t>kill</w:t>
-      </w:r>
-      <w:proofErr w:type="gramEnd"/>
-      <w:r>
-        <w:t xml:space="preserve"> -9 85401 85614</w:t>
-      </w:r>
-    </w:p>
+      <w:r>
+        <w:t>src.core.config</w:t>
+      </w:r>
+      <w:proofErr w:type="spellEnd"/>
+      <w:r>
+        <w:t xml:space="preserve"> import Settings</w:t>
+      </w:r>
+    </w:p>
+    <w:p>
+      <w:r>
+        <w:t xml:space="preserve">  </w:t>
+      </w:r>
+      <w:proofErr w:type="gramStart"/>
+      <w:r>
+        <w:t>app</w:t>
+      </w:r>
+      <w:proofErr w:type="gramEnd"/>
+      <w:r>
+        <w:t xml:space="preserve"> = </w:t>
+      </w:r>
+      <w:proofErr w:type="spellStart"/>
+      <w:r>
+        <w:t>create_app</w:t>
+      </w:r>
+      <w:proofErr w:type="spellEnd"/>
+      <w:r>
+        <w:t>(Settings())" &gt; app_factory.py</w:t>
+      </w:r>
+    </w:p>
+    <w:p/>
+    <w:p>
+      <w:r>
+        <w:t>Please launch analysis agents for the following issues:</w:t>
+      </w:r>
+    </w:p>
+    <w:p>
+      <w:r>
+        <w:t>Missing pictures (Try both calendar page and event pages.  Use generic venue picture if you cannot find one):</w:t>
+      </w:r>
+    </w:p>
+    <w:p>
+      <w:pPr>
+        <w:pStyle w:val="ListParagraph"/>
+        <w:numPr>
+          <w:ilvl w:val="0"/>
+          <w:numId w:val="1"/>
+        </w:numPr>
+      </w:pPr>
+      <w:r>
+        <w:t xml:space="preserve">D.b.a. venue: robin </w:t>
+      </w:r>
+      <w:proofErr w:type="spellStart"/>
+      <w:r>
+        <w:t>barnes</w:t>
+      </w:r>
+      <w:proofErr w:type="spellEnd"/>
+      <w:r>
+        <w:t xml:space="preserve">, Big chief, and soul rebels events </w:t>
+      </w:r>
+    </w:p>
+    <w:p>
+      <w:pPr>
+        <w:pStyle w:val="ListParagraph"/>
+        <w:numPr>
+          <w:ilvl w:val="0"/>
+          <w:numId w:val="1"/>
+        </w:numPr>
+      </w:pPr>
+      <w:r>
+        <w:t xml:space="preserve">Blue </w:t>
+      </w:r>
+      <w:proofErr w:type="spellStart"/>
+      <w:r>
+        <w:t>nile</w:t>
+      </w:r>
+      <w:proofErr w:type="spellEnd"/>
+      <w:r>
+        <w:t xml:space="preserve"> venue: Stanton Moore, </w:t>
+      </w:r>
+      <w:proofErr w:type="spellStart"/>
+      <w:r>
+        <w:t>Afrobeat</w:t>
+      </w:r>
+      <w:proofErr w:type="spellEnd"/>
+      <w:r>
+        <w:t xml:space="preserve">, Wil Blades, Kermit </w:t>
+      </w:r>
+      <w:proofErr w:type="spellStart"/>
+      <w:r>
+        <w:t>Ruffins</w:t>
+      </w:r>
+      <w:proofErr w:type="spellEnd"/>
+      <w:r>
+        <w:t xml:space="preserve">, and </w:t>
+      </w:r>
+      <w:proofErr w:type="spellStart"/>
+      <w:r>
+        <w:t>Khris</w:t>
+      </w:r>
+      <w:proofErr w:type="spellEnd"/>
+      <w:r>
+        <w:t xml:space="preserve"> Royal events </w:t>
+      </w:r>
+    </w:p>
+    <w:p>
+      <w:pPr>
+        <w:pStyle w:val="ListParagraph"/>
+        <w:numPr>
+          <w:ilvl w:val="0"/>
+          <w:numId w:val="1"/>
+        </w:numPr>
+      </w:pPr>
+      <w:r>
+        <w:t>Orpheum Theatre is showing no event pictures</w:t>
+      </w:r>
+    </w:p>
+    <w:p>
+      <w:pPr>
+        <w:pStyle w:val="ListParagraph"/>
+        <w:numPr>
+          <w:ilvl w:val="0"/>
+          <w:numId w:val="1"/>
+        </w:numPr>
+      </w:pPr>
+      <w:r>
+        <w:t>Smoothie King Center (this venue is listed twice, the music / live nation one has broken pictures)</w:t>
+      </w:r>
+    </w:p>
+    <w:p>
+      <w:pPr>
+        <w:pStyle w:val="ListParagraph"/>
+        <w:numPr>
+          <w:ilvl w:val="0"/>
+          <w:numId w:val="1"/>
+        </w:numPr>
+      </w:pPr>
+      <w:r>
+        <w:t>House of Blues (when you fix Smoothie king it’s likely you fix all of the live nation venues)</w:t>
+      </w:r>
+    </w:p>
+    <w:p>
+      <w:pPr>
+        <w:pStyle w:val="ListParagraph"/>
+        <w:numPr>
+          <w:ilvl w:val="0"/>
+          <w:numId w:val="1"/>
+        </w:numPr>
+      </w:pPr>
+      <w:r>
+        <w:t>Fillmore</w:t>
+      </w:r>
+    </w:p>
+    <w:p>
+      <w:pPr>
+        <w:pStyle w:val="ListParagraph"/>
+        <w:numPr>
+          <w:ilvl w:val="0"/>
+          <w:numId w:val="1"/>
+        </w:numPr>
+      </w:pPr>
+      <w:proofErr w:type="spellStart"/>
+      <w:r>
+        <w:t>Maison</w:t>
+      </w:r>
+      <w:proofErr w:type="spellEnd"/>
+    </w:p>
+    <w:p>
+      <w:pPr>
+        <w:pStyle w:val="ListParagraph"/>
+        <w:numPr>
+          <w:ilvl w:val="0"/>
+          <w:numId w:val="1"/>
+        </w:numPr>
+      </w:pPr>
+      <w:r>
+        <w:t>Caesars Superdome</w:t>
+      </w:r>
+    </w:p>
+    <w:p>
+      <w:pPr>
+        <w:pStyle w:val="ListParagraph"/>
+        <w:numPr>
+          <w:ilvl w:val="0"/>
+          <w:numId w:val="1"/>
+        </w:numPr>
+      </w:pPr>
+      <w:r>
+        <w:t>The Spotted Cat</w:t>
+      </w:r>
+    </w:p>
+    <w:p>
+      <w:r>
+        <w:t>Deep issues (these venues have deep issues – full analysis and repair is needed)</w:t>
+      </w:r>
+    </w:p>
+    <w:p>
+      <w:pPr>
+        <w:pStyle w:val="ListParagraph"/>
+        <w:numPr>
+          <w:ilvl w:val="0"/>
+          <w:numId w:val="2"/>
+        </w:numPr>
+      </w:pPr>
+      <w:r>
+        <w:t>Smoothie King Center (this venue is listed twice, the one for the Pelicans games is broken)</w:t>
+      </w:r>
+    </w:p>
+    <w:p>
+      <w:pPr>
+        <w:pStyle w:val="ListParagraph"/>
+        <w:numPr>
+          <w:ilvl w:val="0"/>
+          <w:numId w:val="2"/>
+        </w:numPr>
+      </w:pPr>
+      <w:r>
+        <w:t>The Celestine</w:t>
+      </w:r>
+    </w:p>
+    <w:p>
+      <w:pPr>
+        <w:pStyle w:val="ListParagraph"/>
+        <w:numPr>
+          <w:ilvl w:val="0"/>
+          <w:numId w:val="2"/>
+        </w:numPr>
+      </w:pPr>
+      <w:r>
+        <w:t>The Chloe</w:t>
+      </w:r>
+    </w:p>
+    <w:p>
+      <w:pPr>
+        <w:pStyle w:val="ListParagraph"/>
+        <w:numPr>
+          <w:ilvl w:val="0"/>
+          <w:numId w:val="2"/>
+        </w:numPr>
+      </w:pPr>
+      <w:r>
+        <w:t>The Barnett</w:t>
+      </w:r>
+    </w:p>
+    <w:p>
+      <w:pPr>
+        <w:pStyle w:val="ListParagraph"/>
+        <w:numPr>
+          <w:ilvl w:val="0"/>
+          <w:numId w:val="2"/>
+        </w:numPr>
+      </w:pPr>
+      <w:r>
+        <w:t>Columns Hotel</w:t>
+      </w:r>
+    </w:p>
+    <w:p>
+      <w:pPr>
+        <w:pStyle w:val="ListParagraph"/>
+      </w:pPr>
+    </w:p>
+    <w:p/>
     <w:sectPr>
       <w:pgSz w:w="12240" w:h="15840"/>
       <w:pgMar w:top="1440" w:right="1440" w:bottom="1440" w:left="1440" w:header="720" w:footer="720" w:gutter="0"/>
@@ -205,6 +1274,192 @@
     </w:sectPr>
   </w:body>
 </w:document>
+</file>
+
+<file path=word/numbering.xml><?xml version="1.0" encoding="utf-8"?>
+<w:numbering xmlns:wpc="http://schemas.microsoft.com/office/word/2010/wordprocessingCanvas" xmlns:mc="http://schemas.openxmlformats.org/markup-compatibility/2006" xmlns:o="urn:schemas-microsoft-com:office:office" xmlns:r="http://schemas.openxmlformats.org/officeDocument/2006/relationships" xmlns:m="http://schemas.openxmlformats.org/officeDocument/2006/math" xmlns:v="urn:schemas-microsoft-com:vml" xmlns:wp14="http://schemas.microsoft.com/office/word/2010/wordprocessingDrawing" xmlns:wp="http://schemas.openxmlformats.org/drawingml/2006/wordprocessingDrawing" xmlns:w10="urn:schemas-microsoft-com:office:word" xmlns:w="http://schemas.openxmlformats.org/wordprocessingml/2006/main" xmlns:w14="http://schemas.microsoft.com/office/word/2010/wordml" xmlns:wpg="http://schemas.microsoft.com/office/word/2010/wordprocessingGroup" xmlns:wpi="http://schemas.microsoft.com/office/word/2010/wordprocessingInk" xmlns:wne="http://schemas.microsoft.com/office/word/2006/wordml" xmlns:wps="http://schemas.microsoft.com/office/word/2010/wordprocessingShape" mc:Ignorable="w14 wp14">
+  <w:abstractNum w:abstractNumId="0">
+    <w:nsid w:val="1A4448A2"/>
+    <w:multiLevelType w:val="hybridMultilevel"/>
+    <w:tmpl w:val="D9948D48"/>
+    <w:lvl w:ilvl="0" w:tplc="0409000F">
+      <w:start w:val="1"/>
+      <w:numFmt w:val="decimal"/>
+      <w:lvlText w:val="%1."/>
+      <w:lvlJc w:val="left"/>
+      <w:pPr>
+        <w:ind w:left="720" w:hanging="360"/>
+      </w:pPr>
+      <w:rPr>
+        <w:rFonts w:hint="default"/>
+      </w:rPr>
+    </w:lvl>
+    <w:lvl w:ilvl="1" w:tplc="04090019" w:tentative="1">
+      <w:start w:val="1"/>
+      <w:numFmt w:val="lowerLetter"/>
+      <w:lvlText w:val="%2."/>
+      <w:lvlJc w:val="left"/>
+      <w:pPr>
+        <w:ind w:left="1440" w:hanging="360"/>
+      </w:pPr>
+    </w:lvl>
+    <w:lvl w:ilvl="2" w:tplc="0409001B" w:tentative="1">
+      <w:start w:val="1"/>
+      <w:numFmt w:val="lowerRoman"/>
+      <w:lvlText w:val="%3."/>
+      <w:lvlJc w:val="right"/>
+      <w:pPr>
+        <w:ind w:left="2160" w:hanging="180"/>
+      </w:pPr>
+    </w:lvl>
+    <w:lvl w:ilvl="3" w:tplc="0409000F" w:tentative="1">
+      <w:start w:val="1"/>
+      <w:numFmt w:val="decimal"/>
+      <w:lvlText w:val="%4."/>
+      <w:lvlJc w:val="left"/>
+      <w:pPr>
+        <w:ind w:left="2880" w:hanging="360"/>
+      </w:pPr>
+    </w:lvl>
+    <w:lvl w:ilvl="4" w:tplc="04090019" w:tentative="1">
+      <w:start w:val="1"/>
+      <w:numFmt w:val="lowerLetter"/>
+      <w:lvlText w:val="%5."/>
+      <w:lvlJc w:val="left"/>
+      <w:pPr>
+        <w:ind w:left="3600" w:hanging="360"/>
+      </w:pPr>
+    </w:lvl>
+    <w:lvl w:ilvl="5" w:tplc="0409001B" w:tentative="1">
+      <w:start w:val="1"/>
+      <w:numFmt w:val="lowerRoman"/>
+      <w:lvlText w:val="%6."/>
+      <w:lvlJc w:val="right"/>
+      <w:pPr>
+        <w:ind w:left="4320" w:hanging="180"/>
+      </w:pPr>
+    </w:lvl>
+    <w:lvl w:ilvl="6" w:tplc="0409000F" w:tentative="1">
+      <w:start w:val="1"/>
+      <w:numFmt w:val="decimal"/>
+      <w:lvlText w:val="%7."/>
+      <w:lvlJc w:val="left"/>
+      <w:pPr>
+        <w:ind w:left="5040" w:hanging="360"/>
+      </w:pPr>
+    </w:lvl>
+    <w:lvl w:ilvl="7" w:tplc="04090019" w:tentative="1">
+      <w:start w:val="1"/>
+      <w:numFmt w:val="lowerLetter"/>
+      <w:lvlText w:val="%8."/>
+      <w:lvlJc w:val="left"/>
+      <w:pPr>
+        <w:ind w:left="5760" w:hanging="360"/>
+      </w:pPr>
+    </w:lvl>
+    <w:lvl w:ilvl="8" w:tplc="0409001B" w:tentative="1">
+      <w:start w:val="1"/>
+      <w:numFmt w:val="lowerRoman"/>
+      <w:lvlText w:val="%9."/>
+      <w:lvlJc w:val="right"/>
+      <w:pPr>
+        <w:ind w:left="6480" w:hanging="180"/>
+      </w:pPr>
+    </w:lvl>
+  </w:abstractNum>
+  <w:abstractNum w:abstractNumId="1">
+    <w:nsid w:val="1F84490C"/>
+    <w:multiLevelType w:val="hybridMultilevel"/>
+    <w:tmpl w:val="2240487E"/>
+    <w:lvl w:ilvl="0" w:tplc="0409000F">
+      <w:start w:val="1"/>
+      <w:numFmt w:val="decimal"/>
+      <w:lvlText w:val="%1."/>
+      <w:lvlJc w:val="left"/>
+      <w:pPr>
+        <w:ind w:left="720" w:hanging="360"/>
+      </w:pPr>
+    </w:lvl>
+    <w:lvl w:ilvl="1" w:tplc="04090019" w:tentative="1">
+      <w:start w:val="1"/>
+      <w:numFmt w:val="lowerLetter"/>
+      <w:lvlText w:val="%2."/>
+      <w:lvlJc w:val="left"/>
+      <w:pPr>
+        <w:ind w:left="1440" w:hanging="360"/>
+      </w:pPr>
+    </w:lvl>
+    <w:lvl w:ilvl="2" w:tplc="0409001B" w:tentative="1">
+      <w:start w:val="1"/>
+      <w:numFmt w:val="lowerRoman"/>
+      <w:lvlText w:val="%3."/>
+      <w:lvlJc w:val="right"/>
+      <w:pPr>
+        <w:ind w:left="2160" w:hanging="180"/>
+      </w:pPr>
+    </w:lvl>
+    <w:lvl w:ilvl="3" w:tplc="0409000F" w:tentative="1">
+      <w:start w:val="1"/>
+      <w:numFmt w:val="decimal"/>
+      <w:lvlText w:val="%4."/>
+      <w:lvlJc w:val="left"/>
+      <w:pPr>
+        <w:ind w:left="2880" w:hanging="360"/>
+      </w:pPr>
+    </w:lvl>
+    <w:lvl w:ilvl="4" w:tplc="04090019" w:tentative="1">
+      <w:start w:val="1"/>
+      <w:numFmt w:val="lowerLetter"/>
+      <w:lvlText w:val="%5."/>
+      <w:lvlJc w:val="left"/>
+      <w:pPr>
+        <w:ind w:left="3600" w:hanging="360"/>
+      </w:pPr>
+    </w:lvl>
+    <w:lvl w:ilvl="5" w:tplc="0409001B" w:tentative="1">
+      <w:start w:val="1"/>
+      <w:numFmt w:val="lowerRoman"/>
+      <w:lvlText w:val="%6."/>
+      <w:lvlJc w:val="right"/>
+      <w:pPr>
+        <w:ind w:left="4320" w:hanging="180"/>
+      </w:pPr>
+    </w:lvl>
+    <w:lvl w:ilvl="6" w:tplc="0409000F" w:tentative="1">
+      <w:start w:val="1"/>
+      <w:numFmt w:val="decimal"/>
+      <w:lvlText w:val="%7."/>
+      <w:lvlJc w:val="left"/>
+      <w:pPr>
+        <w:ind w:left="5040" w:hanging="360"/>
+      </w:pPr>
+    </w:lvl>
+    <w:lvl w:ilvl="7" w:tplc="04090019" w:tentative="1">
+      <w:start w:val="1"/>
+      <w:numFmt w:val="lowerLetter"/>
+      <w:lvlText w:val="%8."/>
+      <w:lvlJc w:val="left"/>
+      <w:pPr>
+        <w:ind w:left="5760" w:hanging="360"/>
+      </w:pPr>
+    </w:lvl>
+    <w:lvl w:ilvl="8" w:tplc="0409001B" w:tentative="1">
+      <w:start w:val="1"/>
+      <w:numFmt w:val="lowerRoman"/>
+      <w:lvlText w:val="%9."/>
+      <w:lvlJc w:val="right"/>
+      <w:pPr>
+        <w:ind w:left="6480" w:hanging="180"/>
+      </w:pPr>
+    </w:lvl>
+  </w:abstractNum>
+  <w:num w:numId="1">
+    <w:abstractNumId w:val="0"/>
+  </w:num>
+  <w:num w:numId="2">
+    <w:abstractNumId w:val="1"/>
+  </w:num>
+</w:numbering>
 </file>
 
 <file path=word/styles.xml><?xml version="1.0" encoding="utf-8"?>
@@ -405,6 +1660,78 @@
       <w:u w:val="single"/>
     </w:rPr>
   </w:style>
+  <w:style w:type="paragraph" w:styleId="ListParagraph">
+    <w:name w:val="List Paragraph"/>
+    <w:basedOn w:val="Normal"/>
+    <w:uiPriority w:val="34"/>
+    <w:qFormat/>
+    <w:rsid w:val="00CA00D7"/>
+    <w:pPr>
+      <w:ind w:left="720"/>
+      <w:contextualSpacing/>
+    </w:pPr>
+  </w:style>
+  <w:style w:type="paragraph" w:styleId="HTMLPreformatted">
+    <w:name w:val="HTML Preformatted"/>
+    <w:basedOn w:val="Normal"/>
+    <w:link w:val="HTMLPreformattedChar"/>
+    <w:uiPriority w:val="99"/>
+    <w:semiHidden/>
+    <w:unhideWhenUsed/>
+    <w:rsid w:val="00E00692"/>
+    <w:pPr>
+      <w:tabs>
+        <w:tab w:val="left" w:pos="916"/>
+        <w:tab w:val="left" w:pos="1832"/>
+        <w:tab w:val="left" w:pos="2748"/>
+        <w:tab w:val="left" w:pos="3664"/>
+        <w:tab w:val="left" w:pos="4580"/>
+        <w:tab w:val="left" w:pos="5496"/>
+        <w:tab w:val="left" w:pos="6412"/>
+        <w:tab w:val="left" w:pos="7328"/>
+        <w:tab w:val="left" w:pos="8244"/>
+        <w:tab w:val="left" w:pos="9160"/>
+        <w:tab w:val="left" w:pos="10076"/>
+        <w:tab w:val="left" w:pos="10992"/>
+        <w:tab w:val="left" w:pos="11908"/>
+        <w:tab w:val="left" w:pos="12824"/>
+        <w:tab w:val="left" w:pos="13740"/>
+        <w:tab w:val="left" w:pos="14656"/>
+      </w:tabs>
+      <w:spacing w:after="0" w:line="240" w:lineRule="auto"/>
+    </w:pPr>
+    <w:rPr>
+      <w:rFonts w:ascii="Courier New" w:eastAsia="Times New Roman" w:hAnsi="Courier New" w:cs="Courier New"/>
+      <w:sz w:val="20"/>
+      <w:szCs w:val="20"/>
+    </w:rPr>
+  </w:style>
+  <w:style w:type="character" w:customStyle="1" w:styleId="HTMLPreformattedChar">
+    <w:name w:val="HTML Preformatted Char"/>
+    <w:basedOn w:val="DefaultParagraphFont"/>
+    <w:link w:val="HTMLPreformatted"/>
+    <w:uiPriority w:val="99"/>
+    <w:semiHidden/>
+    <w:rsid w:val="00E00692"/>
+    <w:rPr>
+      <w:rFonts w:ascii="Courier New" w:eastAsia="Times New Roman" w:hAnsi="Courier New" w:cs="Courier New"/>
+      <w:sz w:val="20"/>
+      <w:szCs w:val="20"/>
+    </w:rPr>
+  </w:style>
+  <w:style w:type="character" w:styleId="HTMLCode">
+    <w:name w:val="HTML Code"/>
+    <w:basedOn w:val="DefaultParagraphFont"/>
+    <w:uiPriority w:val="99"/>
+    <w:semiHidden/>
+    <w:unhideWhenUsed/>
+    <w:rsid w:val="00E00692"/>
+    <w:rPr>
+      <w:rFonts w:ascii="Courier New" w:eastAsia="Times New Roman" w:hAnsi="Courier New" w:cs="Courier New"/>
+      <w:sz w:val="20"/>
+      <w:szCs w:val="20"/>
+    </w:rPr>
+  </w:style>
 </w:styles>
 </file>
 
@@ -604,6 +1931,78 @@
     <w:rPr>
       <w:color w:val="0000FF" w:themeColor="hyperlink"/>
       <w:u w:val="single"/>
+    </w:rPr>
+  </w:style>
+  <w:style w:type="paragraph" w:styleId="ListParagraph">
+    <w:name w:val="List Paragraph"/>
+    <w:basedOn w:val="Normal"/>
+    <w:uiPriority w:val="34"/>
+    <w:qFormat/>
+    <w:rsid w:val="00CA00D7"/>
+    <w:pPr>
+      <w:ind w:left="720"/>
+      <w:contextualSpacing/>
+    </w:pPr>
+  </w:style>
+  <w:style w:type="paragraph" w:styleId="HTMLPreformatted">
+    <w:name w:val="HTML Preformatted"/>
+    <w:basedOn w:val="Normal"/>
+    <w:link w:val="HTMLPreformattedChar"/>
+    <w:uiPriority w:val="99"/>
+    <w:semiHidden/>
+    <w:unhideWhenUsed/>
+    <w:rsid w:val="00E00692"/>
+    <w:pPr>
+      <w:tabs>
+        <w:tab w:val="left" w:pos="916"/>
+        <w:tab w:val="left" w:pos="1832"/>
+        <w:tab w:val="left" w:pos="2748"/>
+        <w:tab w:val="left" w:pos="3664"/>
+        <w:tab w:val="left" w:pos="4580"/>
+        <w:tab w:val="left" w:pos="5496"/>
+        <w:tab w:val="left" w:pos="6412"/>
+        <w:tab w:val="left" w:pos="7328"/>
+        <w:tab w:val="left" w:pos="8244"/>
+        <w:tab w:val="left" w:pos="9160"/>
+        <w:tab w:val="left" w:pos="10076"/>
+        <w:tab w:val="left" w:pos="10992"/>
+        <w:tab w:val="left" w:pos="11908"/>
+        <w:tab w:val="left" w:pos="12824"/>
+        <w:tab w:val="left" w:pos="13740"/>
+        <w:tab w:val="left" w:pos="14656"/>
+      </w:tabs>
+      <w:spacing w:after="0" w:line="240" w:lineRule="auto"/>
+    </w:pPr>
+    <w:rPr>
+      <w:rFonts w:ascii="Courier New" w:eastAsia="Times New Roman" w:hAnsi="Courier New" w:cs="Courier New"/>
+      <w:sz w:val="20"/>
+      <w:szCs w:val="20"/>
+    </w:rPr>
+  </w:style>
+  <w:style w:type="character" w:customStyle="1" w:styleId="HTMLPreformattedChar">
+    <w:name w:val="HTML Preformatted Char"/>
+    <w:basedOn w:val="DefaultParagraphFont"/>
+    <w:link w:val="HTMLPreformatted"/>
+    <w:uiPriority w:val="99"/>
+    <w:semiHidden/>
+    <w:rsid w:val="00E00692"/>
+    <w:rPr>
+      <w:rFonts w:ascii="Courier New" w:eastAsia="Times New Roman" w:hAnsi="Courier New" w:cs="Courier New"/>
+      <w:sz w:val="20"/>
+      <w:szCs w:val="20"/>
+    </w:rPr>
+  </w:style>
+  <w:style w:type="character" w:styleId="HTMLCode">
+    <w:name w:val="HTML Code"/>
+    <w:basedOn w:val="DefaultParagraphFont"/>
+    <w:uiPriority w:val="99"/>
+    <w:semiHidden/>
+    <w:unhideWhenUsed/>
+    <w:rsid w:val="00E00692"/>
+    <w:rPr>
+      <w:rFonts w:ascii="Courier New" w:eastAsia="Times New Roman" w:hAnsi="Courier New" w:cs="Courier New"/>
+      <w:sz w:val="20"/>
+      <w:szCs w:val="20"/>
     </w:rPr>
   </w:style>
 </w:styles>

</xml_diff>